<commit_message>
update name and links
</commit_message>
<xml_diff>
--- a/adel_refaat_cv_oct22.docx
+++ b/adel_refaat_cv_oct22.docx
@@ -23,7 +23,7 @@
           <w:szCs w:val="36"/>
           <w:rtl w:val="0"/>
         </w:rPr>
-        <w:t xml:space="preserve">Adel Elmala</w:t>
+        <w:t xml:space="preserve">Adel Refaat</w:t>
       </w:r>
       <w:r>
         <w:rPr>
@@ -197,8 +197,10 @@
         <w:r>
           <w:rPr>
             <w:rFonts w:ascii="Arial" w:cs="Arial" w:eastAsia="Arial" w:hAnsi="Arial"/>
+            <w:color w:val="1155cc"/>
             <w:sz w:val="21"/>
             <w:szCs w:val="21"/>
+            <w:u w:val="single"/>
             <w:rtl w:val="0"/>
           </w:rPr>
           <w:t xml:space="preserve">linkedin.com/in/adel-elmala</w:t>
@@ -211,8 +213,21 @@
           <w:szCs w:val="21"/>
           <w:rtl w:val="0"/>
         </w:rPr>
-        <w:t xml:space="preserve"> | github.com/adel-elmala</w:t>
-      </w:r>
+        <w:t xml:space="preserve"> | </w:t>
+      </w:r>
+      <w:hyperlink r:id="rId11">
+        <w:r>
+          <w:rPr>
+            <w:rFonts w:ascii="Arial" w:cs="Arial" w:eastAsia="Arial" w:hAnsi="Arial"/>
+            <w:color w:val="1155cc"/>
+            <w:sz w:val="21"/>
+            <w:szCs w:val="21"/>
+            <w:u w:val="single"/>
+            <w:rtl w:val="0"/>
+          </w:rPr>
+          <w:t xml:space="preserve">github.com/adel-elmala</w:t>
+        </w:r>
+      </w:hyperlink>
       <w:r>
         <w:rPr>
           <w:rtl w:val="0"/>
@@ -1187,16 +1202,19 @@
         </w:rPr>
         <w:t xml:space="preserve">GitHub Repo: </w:t>
       </w:r>
-      <w:r>
-        <w:rPr>
-          <w:rFonts w:ascii="Arial" w:cs="Arial" w:eastAsia="Arial" w:hAnsi="Arial"/>
-          <w:sz w:val="21"/>
-          <w:szCs w:val="21"/>
-          <w:u w:val="single"/>
-          <w:rtl w:val="0"/>
-        </w:rPr>
-        <w:t xml:space="preserve">https://github.com/ForthePareto/SpikOpt</w:t>
-      </w:r>
+      <w:hyperlink r:id="rId12">
+        <w:r>
+          <w:rPr>
+            <w:rFonts w:ascii="Arial" w:cs="Arial" w:eastAsia="Arial" w:hAnsi="Arial"/>
+            <w:color w:val="1155cc"/>
+            <w:sz w:val="21"/>
+            <w:szCs w:val="21"/>
+            <w:u w:val="single"/>
+            <w:rtl w:val="0"/>
+          </w:rPr>
+          <w:t xml:space="preserve">https://github.com/ForthePareto/SpikOpt</w:t>
+        </w:r>
+      </w:hyperlink>
       <w:r>
         <w:rPr>
           <w:rtl w:val="0"/>
@@ -1438,15 +1456,23 @@
         </w:rPr>
         <w:t xml:space="preserve">GitHub Repo: </w:t>
       </w:r>
-      <w:r>
-        <w:rPr>
-          <w:rFonts w:ascii="Arial" w:cs="Arial" w:eastAsia="Arial" w:hAnsi="Arial"/>
-          <w:sz w:val="21"/>
-          <w:szCs w:val="21"/>
-          <w:u w:val="single"/>
-          <w:rtl w:val="0"/>
-        </w:rPr>
-        <w:t xml:space="preserve">https://github.com/adel-elmala/rayTracer</w:t>
+      <w:hyperlink r:id="rId13">
+        <w:r>
+          <w:rPr>
+            <w:rFonts w:ascii="Arial" w:cs="Arial" w:eastAsia="Arial" w:hAnsi="Arial"/>
+            <w:color w:val="1155cc"/>
+            <w:sz w:val="21"/>
+            <w:szCs w:val="21"/>
+            <w:u w:val="single"/>
+            <w:rtl w:val="0"/>
+          </w:rPr>
+          <w:t xml:space="preserve">https://github.com/adel-elmala/rayTracer</w:t>
+        </w:r>
+      </w:hyperlink>
+      <w:r>
+        <w:rPr>
+          <w:rtl w:val="0"/>
+        </w:rPr>
       </w:r>
     </w:p>
     <w:p>
@@ -1564,6 +1590,19 @@
         </w:rPr>
         <w:t xml:space="preserve">GitHub Repo: </w:t>
       </w:r>
+      <w:hyperlink r:id="rId14">
+        <w:r>
+          <w:rPr>
+            <w:rFonts w:ascii="Arial" w:cs="Arial" w:eastAsia="Arial" w:hAnsi="Arial"/>
+            <w:color w:val="1155cc"/>
+            <w:sz w:val="21"/>
+            <w:szCs w:val="21"/>
+            <w:u w:val="single"/>
+            <w:rtl w:val="0"/>
+          </w:rPr>
+          <w:t xml:space="preserve">https://github.com/adel-elmala/rasterizer</w:t>
+        </w:r>
+      </w:hyperlink>
       <w:r>
         <w:rPr>
           <w:rFonts w:ascii="Arial" w:cs="Arial" w:eastAsia="Arial" w:hAnsi="Arial"/>
@@ -1572,7 +1611,7 @@
           <w:u w:val="single"/>
           <w:rtl w:val="0"/>
         </w:rPr>
-        <w:t xml:space="preserve">https://github.com/adel-elmala/rasterizer </w:t>
+        <w:t xml:space="preserve"> </w:t>
       </w:r>
     </w:p>
     <w:p>
@@ -1689,16 +1728,19 @@
         </w:rPr>
         <w:t xml:space="preserve"> GitHub Repo : </w:t>
       </w:r>
-      <w:r>
-        <w:rPr>
-          <w:rFonts w:ascii="Arial" w:cs="Arial" w:eastAsia="Arial" w:hAnsi="Arial"/>
-          <w:sz w:val="21"/>
-          <w:szCs w:val="21"/>
-          <w:u w:val="single"/>
-          <w:rtl w:val="0"/>
-        </w:rPr>
-        <w:t xml:space="preserve">https://github.com/adel-elmala/optimization-playGround</w:t>
-      </w:r>
+      <w:hyperlink r:id="rId15">
+        <w:r>
+          <w:rPr>
+            <w:rFonts w:ascii="Arial" w:cs="Arial" w:eastAsia="Arial" w:hAnsi="Arial"/>
+            <w:color w:val="1155cc"/>
+            <w:sz w:val="21"/>
+            <w:szCs w:val="21"/>
+            <w:u w:val="single"/>
+            <w:rtl w:val="0"/>
+          </w:rPr>
+          <w:t xml:space="preserve">https://github.com/adel-elmala/optimization-playGround</w:t>
+        </w:r>
+      </w:hyperlink>
       <w:r>
         <w:rPr>
           <w:rFonts w:ascii="Arial" w:cs="Arial" w:eastAsia="Arial" w:hAnsi="Arial"/>
@@ -1898,16 +1940,19 @@
         </w:rPr>
         <w:t xml:space="preserve">GitHub Repo: </w:t>
       </w:r>
-      <w:r>
-        <w:rPr>
-          <w:rFonts w:ascii="Arial" w:cs="Arial" w:eastAsia="Arial" w:hAnsi="Arial"/>
-          <w:sz w:val="21"/>
-          <w:szCs w:val="21"/>
-          <w:u w:val="single"/>
-          <w:rtl w:val="0"/>
-        </w:rPr>
-        <w:t xml:space="preserve">https://github.com/adel-elmala/CV-and-others/tree/main/Projects/Assembler</w:t>
-      </w:r>
+      <w:hyperlink r:id="rId16">
+        <w:r>
+          <w:rPr>
+            <w:rFonts w:ascii="Arial" w:cs="Arial" w:eastAsia="Arial" w:hAnsi="Arial"/>
+            <w:color w:val="1155cc"/>
+            <w:sz w:val="21"/>
+            <w:szCs w:val="21"/>
+            <w:u w:val="single"/>
+            <w:rtl w:val="0"/>
+          </w:rPr>
+          <w:t xml:space="preserve">https://github.com/adel-elmala/CV-and-others/tree/main/Projects/Assembler</w:t>
+        </w:r>
+      </w:hyperlink>
       <w:r>
         <w:rPr>
           <w:rtl w:val="0"/>
@@ -2097,15 +2142,23 @@
         </w:rPr>
         <w:t xml:space="preserve">GitHub Repo: </w:t>
       </w:r>
-      <w:r>
-        <w:rPr>
-          <w:rFonts w:ascii="Arial" w:cs="Arial" w:eastAsia="Arial" w:hAnsi="Arial"/>
-          <w:sz w:val="21"/>
-          <w:szCs w:val="21"/>
-          <w:u w:val="single"/>
-          <w:rtl w:val="0"/>
-        </w:rPr>
-        <w:t xml:space="preserve">https://github.com/adel-elmala/CV-and-others/tree/main/Projects/JPEG-Decoding-stepper</w:t>
+      <w:hyperlink r:id="rId17">
+        <w:r>
+          <w:rPr>
+            <w:rFonts w:ascii="Arial" w:cs="Arial" w:eastAsia="Arial" w:hAnsi="Arial"/>
+            <w:color w:val="1155cc"/>
+            <w:sz w:val="21"/>
+            <w:szCs w:val="21"/>
+            <w:u w:val="single"/>
+            <w:rtl w:val="0"/>
+          </w:rPr>
+          <w:t xml:space="preserve">https://github.com/adel-elmala/CV-and-others/tree/main/Projects/JPEG-Decoding-stepper</w:t>
+        </w:r>
+      </w:hyperlink>
+      <w:r>
+        <w:rPr>
+          <w:rtl w:val="0"/>
+        </w:rPr>
       </w:r>
     </w:p>
     <w:p>
@@ -2161,16 +2214,19 @@
         </w:rPr>
         <w:t xml:space="preserve"> : </w:t>
       </w:r>
-      <w:r>
-        <w:rPr>
-          <w:rFonts w:ascii="Arial" w:cs="Arial" w:eastAsia="Arial" w:hAnsi="Arial"/>
-          <w:sz w:val="21"/>
-          <w:szCs w:val="21"/>
-          <w:u w:val="single"/>
-          <w:rtl w:val="0"/>
-        </w:rPr>
-        <w:t xml:space="preserve">https://github.com/adel-elmala/CV-and-others/tree/main/Projects</w:t>
-      </w:r>
+      <w:hyperlink r:id="rId18">
+        <w:r>
+          <w:rPr>
+            <w:rFonts w:ascii="Arial" w:cs="Arial" w:eastAsia="Arial" w:hAnsi="Arial"/>
+            <w:color w:val="1155cc"/>
+            <w:sz w:val="21"/>
+            <w:szCs w:val="21"/>
+            <w:u w:val="single"/>
+            <w:rtl w:val="0"/>
+          </w:rPr>
+          <w:t xml:space="preserve">https://github.com/adel-elmala/CV-and-others/tree/main/Projects</w:t>
+        </w:r>
+      </w:hyperlink>
       <w:r>
         <w:rPr>
           <w:rtl w:val="0"/>
@@ -2334,16 +2390,19 @@
         </w:rPr>
         <w:t xml:space="preserve">Certificate Link: </w:t>
       </w:r>
-      <w:r>
-        <w:rPr>
-          <w:rFonts w:ascii="Arial" w:cs="Arial" w:eastAsia="Arial" w:hAnsi="Arial"/>
-          <w:sz w:val="21"/>
-          <w:szCs w:val="21"/>
-          <w:u w:val="single"/>
-          <w:rtl w:val="0"/>
-        </w:rPr>
-        <w:t xml:space="preserve">https://www.coursera.org/account/accomplishments/certificate/8EC6VMRXXBYA</w:t>
-      </w:r>
+      <w:hyperlink r:id="rId19">
+        <w:r>
+          <w:rPr>
+            <w:rFonts w:ascii="Arial" w:cs="Arial" w:eastAsia="Arial" w:hAnsi="Arial"/>
+            <w:color w:val="1155cc"/>
+            <w:sz w:val="21"/>
+            <w:szCs w:val="21"/>
+            <w:u w:val="single"/>
+            <w:rtl w:val="0"/>
+          </w:rPr>
+          <w:t xml:space="preserve">https://www.coursera.org/account/accomplishments/certificate/8EC6VMRXXBYA</w:t>
+        </w:r>
+      </w:hyperlink>
       <w:r>
         <w:rPr>
           <w:rtl w:val="0"/>
@@ -2453,15 +2512,23 @@
         </w:rPr>
         <w:t xml:space="preserve">Certificate Link: </w:t>
       </w:r>
-      <w:r>
-        <w:rPr>
-          <w:rFonts w:ascii="Arial" w:cs="Arial" w:eastAsia="Arial" w:hAnsi="Arial"/>
-          <w:sz w:val="21"/>
-          <w:szCs w:val="21"/>
-          <w:u w:val="single"/>
-          <w:rtl w:val="0"/>
-        </w:rPr>
-        <w:t xml:space="preserve">https://www.coursera.org/account/accomplishments/certificate/C8832L5N3XY3</w:t>
+      <w:hyperlink r:id="rId20">
+        <w:r>
+          <w:rPr>
+            <w:rFonts w:ascii="Arial" w:cs="Arial" w:eastAsia="Arial" w:hAnsi="Arial"/>
+            <w:color w:val="1155cc"/>
+            <w:sz w:val="21"/>
+            <w:szCs w:val="21"/>
+            <w:u w:val="single"/>
+            <w:rtl w:val="0"/>
+          </w:rPr>
+          <w:t xml:space="preserve">https://www.coursera.org/account/accomplishments/certificate/C8832L5N3XY3</w:t>
+        </w:r>
+      </w:hyperlink>
+      <w:r>
+        <w:rPr>
+          <w:rtl w:val="0"/>
+        </w:rPr>
       </w:r>
     </w:p>
     <w:p>
@@ -2578,10 +2645,11 @@
         </w:rPr>
         <w:t xml:space="preserve">Certificate Link: </w:t>
       </w:r>
-      <w:hyperlink r:id="rId11">
+      <w:hyperlink r:id="rId21">
         <w:r>
           <w:rPr>
             <w:rFonts w:ascii="Arial" w:cs="Arial" w:eastAsia="Arial" w:hAnsi="Arial"/>
+            <w:color w:val="1155cc"/>
             <w:sz w:val="21"/>
             <w:szCs w:val="21"/>
             <w:u w:val="single"/>
@@ -2708,68 +2776,84 @@
         </w:rPr>
         <w:t xml:space="preserve">Certificate Link: </w:t>
       </w:r>
-      <w:r>
+      <w:hyperlink r:id="rId22">
+        <w:r>
+          <w:rPr>
+            <w:rFonts w:ascii="Arial" w:cs="Arial" w:eastAsia="Arial" w:hAnsi="Arial"/>
+            <w:color w:val="1155cc"/>
+            <w:sz w:val="21"/>
+            <w:szCs w:val="21"/>
+            <w:u w:val="single"/>
+            <w:rtl w:val="0"/>
+          </w:rPr>
+          <w:t xml:space="preserve">https://www.coursera.org/account/accomplishments/certificate/23PRT3ZG782H</w:t>
+        </w:r>
+      </w:hyperlink>
+      <w:r>
+        <w:rPr>
+          <w:rtl w:val="0"/>
+        </w:rPr>
+      </w:r>
+    </w:p>
+    <w:p>
+      <w:pPr>
+        <w:tabs>
+          <w:tab w:val="left" w:pos="630"/>
+          <w:tab w:val="left" w:pos="900"/>
+        </w:tabs>
+        <w:rPr>
+          <w:rFonts w:ascii="Arial" w:cs="Arial" w:eastAsia="Arial" w:hAnsi="Arial"/>
+          <w:b w:val="1"/>
+          <w:sz w:val="21"/>
+          <w:szCs w:val="21"/>
+        </w:rPr>
+      </w:pPr>
+      <w:r>
+        <w:rPr>
+          <w:rtl w:val="0"/>
+        </w:rPr>
+      </w:r>
+    </w:p>
+    <w:p>
+      <w:pPr>
+        <w:tabs>
+          <w:tab w:val="left" w:pos="630"/>
+          <w:tab w:val="left" w:pos="900"/>
+        </w:tabs>
         <w:rPr>
           <w:rFonts w:ascii="Arial" w:cs="Arial" w:eastAsia="Arial" w:hAnsi="Arial"/>
           <w:sz w:val="21"/>
           <w:szCs w:val="21"/>
           <w:u w:val="single"/>
-          <w:rtl w:val="0"/>
-        </w:rPr>
-        <w:t xml:space="preserve">https://www.coursera.org/account/accomplishments/certificate/23PRT3ZG782H</w:t>
-      </w:r>
-    </w:p>
-    <w:p>
-      <w:pPr>
-        <w:tabs>
-          <w:tab w:val="left" w:pos="630"/>
-          <w:tab w:val="left" w:pos="900"/>
-        </w:tabs>
+        </w:rPr>
+      </w:pPr>
+      <w:r>
         <w:rPr>
           <w:rFonts w:ascii="Arial" w:cs="Arial" w:eastAsia="Arial" w:hAnsi="Arial"/>
           <w:b w:val="1"/>
           <w:sz w:val="21"/>
           <w:szCs w:val="21"/>
-        </w:rPr>
-      </w:pPr>
-      <w:r>
-        <w:rPr>
-          <w:rtl w:val="0"/>
-        </w:rPr>
-      </w:r>
-    </w:p>
-    <w:p>
-      <w:pPr>
-        <w:tabs>
-          <w:tab w:val="left" w:pos="630"/>
-          <w:tab w:val="left" w:pos="900"/>
-        </w:tabs>
-        <w:rPr>
-          <w:rFonts w:ascii="Arial" w:cs="Arial" w:eastAsia="Arial" w:hAnsi="Arial"/>
-          <w:sz w:val="21"/>
-          <w:szCs w:val="21"/>
-          <w:u w:val="single"/>
-        </w:rPr>
-      </w:pPr>
-      <w:r>
-        <w:rPr>
-          <w:rFonts w:ascii="Arial" w:cs="Arial" w:eastAsia="Arial" w:hAnsi="Arial"/>
-          <w:b w:val="1"/>
-          <w:sz w:val="21"/>
-          <w:szCs w:val="21"/>
           <w:rtl w:val="0"/>
         </w:rPr>
         <w:t xml:space="preserve">More Certificates: </w:t>
       </w:r>
-      <w:r>
-        <w:rPr>
-          <w:rFonts w:ascii="Arial" w:cs="Arial" w:eastAsia="Arial" w:hAnsi="Arial"/>
-          <w:sz w:val="21"/>
-          <w:szCs w:val="21"/>
-          <w:u w:val="single"/>
-          <w:rtl w:val="0"/>
-        </w:rPr>
-        <w:t xml:space="preserve">https://github.com/adel-elmala/CV-and-others/blob/main/Finished-Courses.md</w:t>
+      <w:hyperlink r:id="rId23">
+        <w:r>
+          <w:rPr>
+            <w:rFonts w:ascii="Arial" w:cs="Arial" w:eastAsia="Arial" w:hAnsi="Arial"/>
+            <w:color w:val="1155cc"/>
+            <w:sz w:val="21"/>
+            <w:szCs w:val="21"/>
+            <w:u w:val="single"/>
+            <w:rtl w:val="0"/>
+          </w:rPr>
+          <w:t xml:space="preserve">https://github.com/adel-elmala/CV-and-others/blob/main/Finished-Courses.md</w:t>
+        </w:r>
+      </w:hyperlink>
+      <w:r>
+        <w:rPr>
+          <w:rtl w:val="0"/>
+        </w:rPr>
       </w:r>
     </w:p>
     <w:p>

</xml_diff>